<commit_message>
Se ha eliminado la carpeta Frontend
</commit_message>
<xml_diff>
--- a/MemoriaTFG/AlejandroPoloOvejero.docx
+++ b/MemoriaTFG/AlejandroPoloOvejero.docx
@@ -627,14 +627,24 @@
           <w:u w:val="single"/>
         </w:rPr>
       </w:pPr>
-      <w:hyperlink r:id="rId15" w:history="1">
-        <w:r>
-          <w:rPr>
-            <w:rStyle w:val="Hipervnculo"/>
-          </w:rPr>
-          <w:t>-Manual de usuario</w:t>
-        </w:r>
-      </w:hyperlink>
+      <w:r>
+        <w:fldChar w:fldCharType="begin"/>
+      </w:r>
+      <w:r>
+        <w:instrText>HYPERLINK "https://github.com/polo1805/ProyectoTFG_Gamehub/tree/main/MemoriaTFG"</w:instrText>
+      </w:r>
+      <w:r>
+        <w:fldChar w:fldCharType="separate"/>
+      </w:r>
+      <w:r>
+        <w:rPr>
+          <w:rStyle w:val="Hipervnculo"/>
+        </w:rPr>
+        <w:t>-Manual de usuario</w:t>
+      </w:r>
+      <w:r>
+        <w:fldChar w:fldCharType="end"/>
+      </w:r>
       <w:r>
         <w:t xml:space="preserve"> </w:t>
       </w:r>
@@ -6288,7 +6298,7 @@
                     <pic:cNvPicPr/>
                   </pic:nvPicPr>
                   <pic:blipFill>
-                    <a:blip r:embed="rId16"/>
+                    <a:blip r:embed="rId15"/>
                     <a:stretch>
                       <a:fillRect/>
                     </a:stretch>
@@ -7099,7 +7109,7 @@
                     <pic:cNvPicPr/>
                   </pic:nvPicPr>
                   <pic:blipFill>
-                    <a:blip r:embed="rId17"/>
+                    <a:blip r:embed="rId16"/>
                     <a:stretch>
                       <a:fillRect/>
                     </a:stretch>
@@ -7214,7 +7224,7 @@
                     <pic:cNvPicPr/>
                   </pic:nvPicPr>
                   <pic:blipFill>
-                    <a:blip r:embed="rId18"/>
+                    <a:blip r:embed="rId17"/>
                     <a:stretch>
                       <a:fillRect/>
                     </a:stretch>
@@ -7660,7 +7670,7 @@
                     <pic:cNvPicPr/>
                   </pic:nvPicPr>
                   <pic:blipFill>
-                    <a:blip r:embed="rId19"/>
+                    <a:blip r:embed="rId18"/>
                     <a:stretch>
                       <a:fillRect/>
                     </a:stretch>
@@ -7728,7 +7738,7 @@
                     <pic:cNvPicPr/>
                   </pic:nvPicPr>
                   <pic:blipFill>
-                    <a:blip r:embed="rId20"/>
+                    <a:blip r:embed="rId19"/>
                     <a:stretch>
                       <a:fillRect/>
                     </a:stretch>
@@ -7809,7 +7819,7 @@
                     <pic:cNvPicPr/>
                   </pic:nvPicPr>
                   <pic:blipFill>
-                    <a:blip r:embed="rId21"/>
+                    <a:blip r:embed="rId20"/>
                     <a:stretch>
                       <a:fillRect/>
                     </a:stretch>
@@ -7874,7 +7884,7 @@
                     <pic:cNvPicPr/>
                   </pic:nvPicPr>
                   <pic:blipFill>
-                    <a:blip r:embed="rId22"/>
+                    <a:blip r:embed="rId21"/>
                     <a:stretch>
                       <a:fillRect/>
                     </a:stretch>
@@ -7971,7 +7981,7 @@
                     <pic:cNvPicPr/>
                   </pic:nvPicPr>
                   <pic:blipFill>
-                    <a:blip r:embed="rId23"/>
+                    <a:blip r:embed="rId22"/>
                     <a:stretch>
                       <a:fillRect/>
                     </a:stretch>
@@ -8035,7 +8045,7 @@
                     <pic:cNvPicPr/>
                   </pic:nvPicPr>
                   <pic:blipFill>
-                    <a:blip r:embed="rId24"/>
+                    <a:blip r:embed="rId23"/>
                     <a:stretch>
                       <a:fillRect/>
                     </a:stretch>
@@ -8100,7 +8110,7 @@
                     <pic:cNvPicPr/>
                   </pic:nvPicPr>
                   <pic:blipFill>
-                    <a:blip r:embed="rId25"/>
+                    <a:blip r:embed="rId24"/>
                     <a:stretch>
                       <a:fillRect/>
                     </a:stretch>
@@ -8181,7 +8191,7 @@
                     <pic:cNvPicPr/>
                   </pic:nvPicPr>
                   <pic:blipFill>
-                    <a:blip r:embed="rId26"/>
+                    <a:blip r:embed="rId25"/>
                     <a:stretch>
                       <a:fillRect/>
                     </a:stretch>
@@ -8246,7 +8256,7 @@
                     <pic:cNvPicPr/>
                   </pic:nvPicPr>
                   <pic:blipFill>
-                    <a:blip r:embed="rId27"/>
+                    <a:blip r:embed="rId26"/>
                     <a:stretch>
                       <a:fillRect/>
                     </a:stretch>
@@ -8381,7 +8391,7 @@
             <wp:cNvGraphicFramePr/>
             <a:graphic xmlns:a="http://schemas.openxmlformats.org/drawingml/2006/main">
               <a:graphicData uri="http://schemas.openxmlformats.org/drawingml/2006/diagram">
-                <dgm:relIds xmlns:dgm="http://schemas.openxmlformats.org/drawingml/2006/diagram" xmlns:r="http://schemas.openxmlformats.org/officeDocument/2006/relationships" r:dm="rId28" r:lo="rId29" r:qs="rId30" r:cs="rId31"/>
+                <dgm:relIds xmlns:dgm="http://schemas.openxmlformats.org/drawingml/2006/diagram" xmlns:r="http://schemas.openxmlformats.org/officeDocument/2006/relationships" r:dm="rId27" r:lo="rId28" r:qs="rId29" r:cs="rId30"/>
               </a:graphicData>
             </a:graphic>
           </wp:inline>
@@ -9876,7 +9886,7 @@
                     <pic:cNvPicPr/>
                   </pic:nvPicPr>
                   <pic:blipFill>
-                    <a:blip r:embed="rId33"/>
+                    <a:blip r:embed="rId32"/>
                     <a:stretch>
                       <a:fillRect/>
                     </a:stretch>
@@ -13962,7 +13972,7 @@
                     <pic:cNvPicPr/>
                   </pic:nvPicPr>
                   <pic:blipFill>
-                    <a:blip r:embed="rId34"/>
+                    <a:blip r:embed="rId33"/>
                     <a:stretch>
                       <a:fillRect/>
                     </a:stretch>
@@ -15226,7 +15236,7 @@
           <w:szCs w:val="24"/>
         </w:rPr>
       </w:pPr>
-      <w:hyperlink r:id="rId35" w:history="1">
+      <w:hyperlink r:id="rId34" w:history="1">
         <w:r>
           <w:rPr>
             <w:rStyle w:val="Hipervnculo"/>
@@ -15304,7 +15314,7 @@
         </w:rPr>
         <w:t xml:space="preserve">Todas las funciones se pueden encontrar en el archivo </w:t>
       </w:r>
-      <w:hyperlink r:id="rId36" w:history="1">
+      <w:hyperlink r:id="rId35" w:history="1">
         <w:proofErr w:type="spellStart"/>
         <w:r>
           <w:rPr>
@@ -17468,7 +17478,7 @@
                     <pic:cNvPicPr/>
                   </pic:nvPicPr>
                   <pic:blipFill>
-                    <a:blip r:embed="rId37"/>
+                    <a:blip r:embed="rId36"/>
                     <a:stretch>
                       <a:fillRect/>
                     </a:stretch>
@@ -18014,7 +18024,7 @@
                     <pic:cNvPicPr/>
                   </pic:nvPicPr>
                   <pic:blipFill>
-                    <a:blip r:embed="rId38"/>
+                    <a:blip r:embed="rId37"/>
                     <a:stretch>
                       <a:fillRect/>
                     </a:stretch>
@@ -18109,7 +18119,7 @@
                     <pic:cNvPicPr/>
                   </pic:nvPicPr>
                   <pic:blipFill>
-                    <a:blip r:embed="rId39"/>
+                    <a:blip r:embed="rId38"/>
                     <a:stretch>
                       <a:fillRect/>
                     </a:stretch>
@@ -23907,7 +23917,7 @@
             <wp:cNvGraphicFramePr/>
             <a:graphic xmlns:a="http://schemas.openxmlformats.org/drawingml/2006/main">
               <a:graphicData uri="http://schemas.openxmlformats.org/drawingml/2006/diagram">
-                <dgm:relIds xmlns:dgm="http://schemas.openxmlformats.org/drawingml/2006/diagram" xmlns:r="http://schemas.openxmlformats.org/officeDocument/2006/relationships" r:dm="rId40" r:lo="rId41" r:qs="rId42" r:cs="rId43"/>
+                <dgm:relIds xmlns:dgm="http://schemas.openxmlformats.org/drawingml/2006/diagram" xmlns:r="http://schemas.openxmlformats.org/officeDocument/2006/relationships" r:dm="rId39" r:lo="rId40" r:qs="rId41" r:cs="rId42"/>
               </a:graphicData>
             </a:graphic>
           </wp:inline>
@@ -28717,7 +28727,7 @@
                     <pic:cNvPicPr/>
                   </pic:nvPicPr>
                   <pic:blipFill>
-                    <a:blip r:embed="rId45"/>
+                    <a:blip r:embed="rId44"/>
                     <a:stretch>
                       <a:fillRect/>
                     </a:stretch>
@@ -28808,7 +28818,7 @@
                     <pic:cNvPicPr/>
                   </pic:nvPicPr>
                   <pic:blipFill>
-                    <a:blip r:embed="rId46"/>
+                    <a:blip r:embed="rId45"/>
                     <a:stretch>
                       <a:fillRect/>
                     </a:stretch>
@@ -28883,7 +28893,7 @@
                     <pic:cNvPicPr/>
                   </pic:nvPicPr>
                   <pic:blipFill>
-                    <a:blip r:embed="rId47"/>
+                    <a:blip r:embed="rId46"/>
                     <a:stretch>
                       <a:fillRect/>
                     </a:stretch>
@@ -29102,7 +29112,7 @@
       <w:bookmarkEnd w:id="56"/>
     </w:p>
     <w:p>
-      <w:hyperlink r:id="rId48" w:history="1"/>
+      <w:hyperlink r:id="rId47" w:history="1"/>
       <w:r>
         <w:br/>
       </w:r>
@@ -29725,7 +29735,7 @@
     </w:tbl>
     <w:p/>
     <w:sectPr>
-      <w:headerReference w:type="default" r:id="rId49"/>
+      <w:headerReference w:type="default" r:id="rId48"/>
       <w:pgSz w:w="11906" w:h="16838"/>
       <w:pgMar w:top="1417" w:right="1701" w:bottom="1417" w:left="1701" w:header="708" w:footer="708" w:gutter="0"/>
       <w:pgNumType w:start="0"/>
@@ -36824,7 +36834,7 @@
   <dgm:whole/>
   <dgm:extLst>
     <a:ext uri="http://schemas.microsoft.com/office/drawing/2008/diagram">
-      <dsp:dataModelExt xmlns:dsp="http://schemas.microsoft.com/office/drawing/2008/diagram" relId="rId32" minVer="http://schemas.openxmlformats.org/drawingml/2006/diagram"/>
+      <dsp:dataModelExt xmlns:dsp="http://schemas.microsoft.com/office/drawing/2008/diagram" relId="rId31" minVer="http://schemas.openxmlformats.org/drawingml/2006/diagram"/>
     </a:ext>
   </dgm:extLst>
 </dgm:dataModel>
@@ -37357,7 +37367,7 @@
   <dgm:whole/>
   <dgm:extLst>
     <a:ext uri="http://schemas.microsoft.com/office/drawing/2008/diagram">
-      <dsp:dataModelExt xmlns:dsp="http://schemas.microsoft.com/office/drawing/2008/diagram" relId="rId44" minVer="http://schemas.openxmlformats.org/drawingml/2006/diagram"/>
+      <dsp:dataModelExt xmlns:dsp="http://schemas.microsoft.com/office/drawing/2008/diagram" relId="rId43" minVer="http://schemas.openxmlformats.org/drawingml/2006/diagram"/>
     </a:ext>
   </dgm:extLst>
 </dgm:dataModel>

</xml_diff>